<commit_message>
Final version of usecases in file UseCases text
</commit_message>
<xml_diff>
--- a/info/text/UseCases text.docx
+++ b/info/text/UseCases text.docx
@@ -2309,26 +2309,26 @@
         </w:rPr>
         <w:lastRenderedPageBreak/>
         <w:drawing>
-          <wp:anchor distT="0" distB="0" distL="114300" distR="114300" simplePos="0" relativeHeight="251659264" behindDoc="1" locked="0" layoutInCell="1" allowOverlap="1" wp14:anchorId="02B5C416" wp14:editId="12302DB4">
+          <wp:anchor distT="0" distB="0" distL="114300" distR="114300" simplePos="0" relativeHeight="251659263" behindDoc="1" locked="0" layoutInCell="1" allowOverlap="1" wp14:anchorId="3619FBF0" wp14:editId="1DE2EF65">
             <wp:simplePos x="0" y="0"/>
             <wp:positionH relativeFrom="column">
-              <wp:posOffset>62865</wp:posOffset>
+              <wp:posOffset>-41910</wp:posOffset>
             </wp:positionH>
             <wp:positionV relativeFrom="paragraph">
-              <wp:posOffset>7538085</wp:posOffset>
+              <wp:posOffset>7319010</wp:posOffset>
             </wp:positionV>
-            <wp:extent cx="5610225" cy="1618615"/>
-            <wp:effectExtent l="0" t="0" r="9525" b="635"/>
+            <wp:extent cx="5676900" cy="1857375"/>
+            <wp:effectExtent l="0" t="0" r="0" b="9525"/>
             <wp:wrapTight wrapText="bothSides">
               <wp:wrapPolygon edited="0">
                 <wp:start x="0" y="0"/>
-                <wp:lineTo x="0" y="21354"/>
-                <wp:lineTo x="21563" y="21354"/>
-                <wp:lineTo x="21563" y="0"/>
+                <wp:lineTo x="0" y="21489"/>
+                <wp:lineTo x="21528" y="21489"/>
+                <wp:lineTo x="21528" y="0"/>
                 <wp:lineTo x="0" y="0"/>
               </wp:wrapPolygon>
             </wp:wrapTight>
-            <wp:docPr id="3" name="Рисунок 3" descr="D:\Veronica'sProject\quest_use_cases-white.jpg"/>
+            <wp:docPr id="4" name="Рисунок 4" descr="D:\Veronica'sProject\Shooting-Stars\info\Base Of UseCase\quest_use_cases-white.jpg"/>
             <wp:cNvGraphicFramePr>
               <a:graphicFrameLocks xmlns:a="http://schemas.openxmlformats.org/drawingml/2006/main" noChangeAspect="1"/>
             </wp:cNvGraphicFramePr>
@@ -2336,7 +2336,7 @@
               <a:graphicData uri="http://schemas.openxmlformats.org/drawingml/2006/picture">
                 <pic:pic xmlns:pic="http://schemas.openxmlformats.org/drawingml/2006/picture">
                   <pic:nvPicPr>
-                    <pic:cNvPr id="0" name="Picture 3" descr="D:\Veronica'sProject\quest_use_cases-white.jpg"/>
+                    <pic:cNvPr id="0" name="Picture 2" descr="D:\Veronica'sProject\Shooting-Stars\info\Base Of UseCase\quest_use_cases-white.jpg"/>
                     <pic:cNvPicPr>
                       <a:picLocks noChangeAspect="1" noChangeArrowheads="1"/>
                     </pic:cNvPicPr>
@@ -2357,7 +2357,7 @@
                   <pic:spPr bwMode="auto">
                     <a:xfrm>
                       <a:off x="0" y="0"/>
-                      <a:ext cx="5610225" cy="1618615"/>
+                      <a:ext cx="5676900" cy="1857375"/>
                     </a:xfrm>
                     <a:prstGeom prst="rect">
                       <a:avLst/>
@@ -2385,13 +2385,13 @@
           <w:lang w:val="ru-RU" w:eastAsia="ru-RU"/>
         </w:rPr>
         <w:drawing>
-          <wp:anchor distT="0" distB="0" distL="114300" distR="114300" simplePos="0" relativeHeight="251660288" behindDoc="1" locked="0" layoutInCell="1" allowOverlap="1" wp14:anchorId="120F0E14" wp14:editId="669BD135">
+          <wp:anchor distT="0" distB="0" distL="114300" distR="114300" simplePos="0" relativeHeight="251660288" behindDoc="1" locked="0" layoutInCell="1" allowOverlap="1" wp14:anchorId="58C6389E" wp14:editId="4776DD70">
             <wp:simplePos x="0" y="0"/>
             <wp:positionH relativeFrom="column">
               <wp:posOffset>-473075</wp:posOffset>
             </wp:positionH>
             <wp:positionV relativeFrom="paragraph">
-              <wp:posOffset>3810</wp:posOffset>
+              <wp:posOffset>-234315</wp:posOffset>
             </wp:positionV>
             <wp:extent cx="6734175" cy="7598410"/>
             <wp:effectExtent l="0" t="0" r="9525" b="2540"/>
@@ -2457,7 +2457,10 @@
       </w:r>
     </w:p>
     <w:p/>
-    <w:p/>
+    <w:p>
+      <w:bookmarkStart w:id="0" w:name="_GoBack"/>
+      <w:bookmarkEnd w:id="0"/>
+    </w:p>
     <w:p/>
     <w:p>
       <w:pPr>
@@ -7220,16 +7223,7 @@
           <w:szCs w:val="28"/>
           <w:lang w:val="ru-RU"/>
         </w:rPr>
-        <w:t>онлайн</w:t>
-      </w:r>
-      <w:r>
-        <w:rPr>
-          <w:rFonts w:ascii="Times New Roman" w:hAnsi="Times New Roman" w:cs="Times New Roman"/>
-          <w:sz w:val="28"/>
-          <w:szCs w:val="28"/>
-          <w:lang w:val="ru-RU"/>
-        </w:rPr>
-        <w:t xml:space="preserve"> </w:t>
+        <w:t xml:space="preserve">онлайн </w:t>
       </w:r>
       <w:r>
         <w:rPr>
@@ -17020,8 +17014,6 @@
         </w:rPr>
         <w:t>.</w:t>
       </w:r>
-      <w:bookmarkStart w:id="0" w:name="_GoBack"/>
-      <w:bookmarkEnd w:id="0"/>
     </w:p>
     <w:sectPr>
       <w:footerReference w:type="default" r:id="rId11"/>
@@ -17070,6 +17062,7 @@
         <w:docPartUnique/>
       </w:docPartObj>
     </w:sdtPr>
+    <w:sdtEndPr/>
     <w:sdtContent>
       <w:p>
         <w:pPr>
@@ -19069,7 +19062,7 @@
 </file>
 
 <file path=customXml/itemProps1.xml><?xml version="1.0" encoding="utf-8"?>
-<ds:datastoreItem xmlns:ds="http://schemas.openxmlformats.org/officeDocument/2006/customXml" ds:itemID="{BAA67F12-E661-4FAA-B30B-0F69A44C7203}">
+<ds:datastoreItem xmlns:ds="http://schemas.openxmlformats.org/officeDocument/2006/customXml" ds:itemID="{8203A77E-7B1F-4760-93FC-CB523DCC41B4}">
   <ds:schemaRefs>
     <ds:schemaRef ds:uri="http://schemas.openxmlformats.org/officeDocument/2006/bibliography"/>
   </ds:schemaRefs>

</xml_diff>